<commit_message>
Appear to be capturing vertical and horizontal alignment correctly
</commit_message>
<xml_diff>
--- a/sample_data/table-test/word/Table Test Doc.docx
+++ b/sample_data/table-test/word/Table Test Doc.docx
@@ -1,13 +1,23 @@
 
 <file path=word/document.xml><?xml version="1.0" encoding="utf-8"?>
-<w:document xmlns:m="http://schemas.openxmlformats.org/officeDocument/2006/math" xmlns:mc="http://schemas.openxmlformats.org/markup-compatibility/2006" xmlns:mo="http://schemas.microsoft.com/office/mac/office/2008/main" xmlns:mv="urn:schemas-microsoft-com:mac:vml" xmlns:o="urn:schemas-microsoft-com:office:office" xmlns:r="http://schemas.openxmlformats.org/officeDocument/2006/relationships" xmlns:v="urn:schemas-microsoft-com:vml" xmlns:w="http://schemas.openxmlformats.org/wordprocessingml/2006/main" xmlns:w10="urn:schemas-microsoft-com:office:word" xmlns:w14="http://schemas.microsoft.com/office/word/2010/wordml" xmlns:wne="http://schemas.microsoft.com/office/word/2006/wordml" xmlns:wp="http://schemas.openxmlformats.org/drawingml/2006/wordprocessingDrawing" xmlns:wp14="http://schemas.microsoft.com/office/word/2010/wordprocessingDrawing" xmlns:wpc="http://schemas.microsoft.com/office/word/2010/wordprocessingCanvas" xmlns:wpg="http://schemas.microsoft.com/office/word/2010/wordprocessingGroup" xmlns:wpi="http://schemas.microsoft.com/office/word/2010/wordprocessingInk" xmlns:wps="http://schemas.microsoft.com/office/word/2010/wordprocessingShape" mc:Ignorable="w14 wp14">
+<w:document xmlns:wpc="http://schemas.microsoft.com/office/word/2010/wordprocessingCanvas" xmlns:mo="http://schemas.microsoft.com/office/mac/office/2008/main" xmlns:mc="http://schemas.openxmlformats.org/markup-compatibility/2006" xmlns:mv="urn:schemas-microsoft-com:mac:vml" xmlns:o="urn:schemas-microsoft-com:office:office" xmlns:r="http://schemas.openxmlformats.org/officeDocument/2006/relationships" xmlns:m="http://schemas.openxmlformats.org/officeDocument/2006/math" xmlns:v="urn:schemas-microsoft-com:vml" xmlns:wp14="http://schemas.microsoft.com/office/word/2010/wordprocessingDrawing" xmlns:wp="http://schemas.openxmlformats.org/drawingml/2006/wordprocessingDrawing" xmlns:w10="urn:schemas-microsoft-com:office:word" xmlns:w="http://schemas.openxmlformats.org/wordprocessingml/2006/main" xmlns:w14="http://schemas.microsoft.com/office/word/2010/wordml" xmlns:wpg="http://schemas.microsoft.com/office/word/2010/wordprocessingGroup" xmlns:wpi="http://schemas.microsoft.com/office/word/2010/wordprocessingInk" xmlns:wne="http://schemas.microsoft.com/office/word/2006/wordml" xmlns:wps="http://schemas.microsoft.com/office/word/2010/wordprocessingShape" mc:Ignorable="w14 wp14">
   <w:body>
+    <w:p>
+      <w:pPr>
+        <w:pStyle w:val="Article"/>
+      </w:pPr>
+      <w:r>
+        <w:t>Table Test Doc</w:t>
+      </w:r>
+    </w:p>
     <w:p>
       <w:pPr>
         <w:pStyle w:val="Title"/>
       </w:pPr>
+      <w:bookmarkStart w:id="0" w:name="_GoBack"/>
+      <w:bookmarkEnd w:id="0"/>
       <w:r>
-        <w:t>Table Test Doc</w:t>
+        <w:t>Table Test</w:t>
       </w:r>
     </w:p>
     <w:p>
@@ -23,8 +33,8 @@
     <w:tbl>
       <w:tblPr>
         <w:tblStyle w:val="TableGrid"/>
-        <w:tblW w:type="auto" w:w="0"/>
-        <w:tblLook w:firstColumn="1" w:firstRow="1" w:lastColumn="0" w:lastRow="0" w:noHBand="0" w:noVBand="1" w:val="04A0"/>
+        <w:tblW w:w="0" w:type="auto"/>
+        <w:tblLook w:val="04A0" w:firstRow="1" w:lastRow="0" w:firstColumn="1" w:lastColumn="0" w:noHBand="0" w:noVBand="1"/>
       </w:tblPr>
       <w:tblGrid>
         <w:gridCol w:w="2214"/>
@@ -35,7 +45,7 @@
       <w:tr>
         <w:tc>
           <w:tcPr>
-            <w:tcW w:type="dxa" w:w="2214"/>
+            <w:tcW w:w="2214" w:type="dxa"/>
           </w:tcPr>
           <w:p>
             <w:r>
@@ -45,7 +55,7 @@
         </w:tc>
         <w:tc>
           <w:tcPr>
-            <w:tcW w:type="dxa" w:w="2214"/>
+            <w:tcW w:w="2214" w:type="dxa"/>
           </w:tcPr>
           <w:p>
             <w:r>
@@ -55,7 +65,7 @@
         </w:tc>
         <w:tc>
           <w:tcPr>
-            <w:tcW w:type="dxa" w:w="2214"/>
+            <w:tcW w:w="2214" w:type="dxa"/>
           </w:tcPr>
           <w:p>
             <w:pPr>
@@ -68,7 +78,7 @@
         </w:tc>
         <w:tc>
           <w:tcPr>
-            <w:tcW w:type="dxa" w:w="2214"/>
+            <w:tcW w:w="2214" w:type="dxa"/>
           </w:tcPr>
           <w:p>
             <w:pPr>
@@ -83,20 +93,209 @@
       <w:tr>
         <w:tc>
           <w:tcPr>
-            <w:tcW w:type="dxa" w:w="2214"/>
+            <w:tcW w:w="2214" w:type="dxa"/>
           </w:tcPr>
           <w:p>
             <w:r>
               <w:t>R1C1</w:t>
             </w:r>
             <w:r>
-              <w:t xml:space="preserve"> adfa adfa adfa adfa adfa adfa adfa adfa adfa adfa adfa adfa adfa adfa adfa adfa adfa adfa adfa adfa adfa adfa adfa adfa</w:t>
-            </w:r>
+              <w:t xml:space="preserve"> </w:t>
+            </w:r>
+            <w:proofErr w:type="spellStart"/>
+            <w:r>
+              <w:t>adfa</w:t>
+            </w:r>
+            <w:proofErr w:type="spellEnd"/>
+            <w:r>
+              <w:t xml:space="preserve"> </w:t>
+            </w:r>
+            <w:proofErr w:type="spellStart"/>
+            <w:r>
+              <w:t>adfa</w:t>
+            </w:r>
+            <w:proofErr w:type="spellEnd"/>
+            <w:r>
+              <w:t xml:space="preserve"> </w:t>
+            </w:r>
+            <w:proofErr w:type="spellStart"/>
+            <w:r>
+              <w:t>adfa</w:t>
+            </w:r>
+            <w:proofErr w:type="spellEnd"/>
+            <w:r>
+              <w:t xml:space="preserve"> </w:t>
+            </w:r>
+            <w:proofErr w:type="spellStart"/>
+            <w:r>
+              <w:t>adfa</w:t>
+            </w:r>
+            <w:proofErr w:type="spellEnd"/>
+            <w:r>
+              <w:t xml:space="preserve"> </w:t>
+            </w:r>
+            <w:proofErr w:type="spellStart"/>
+            <w:r>
+              <w:t>adfa</w:t>
+            </w:r>
+            <w:proofErr w:type="spellEnd"/>
+            <w:r>
+              <w:t xml:space="preserve"> </w:t>
+            </w:r>
+            <w:proofErr w:type="spellStart"/>
+            <w:r>
+              <w:t>adfa</w:t>
+            </w:r>
+            <w:proofErr w:type="spellEnd"/>
+            <w:r>
+              <w:t xml:space="preserve"> </w:t>
+            </w:r>
+            <w:proofErr w:type="spellStart"/>
+            <w:r>
+              <w:t>adfa</w:t>
+            </w:r>
+            <w:proofErr w:type="spellEnd"/>
+            <w:r>
+              <w:t xml:space="preserve"> </w:t>
+            </w:r>
+            <w:proofErr w:type="spellStart"/>
+            <w:r>
+              <w:t>adfa</w:t>
+            </w:r>
+            <w:proofErr w:type="spellEnd"/>
+            <w:r>
+              <w:t xml:space="preserve"> </w:t>
+            </w:r>
+            <w:proofErr w:type="spellStart"/>
+            <w:r>
+              <w:t>adfa</w:t>
+            </w:r>
+            <w:proofErr w:type="spellEnd"/>
+            <w:r>
+              <w:t xml:space="preserve"> </w:t>
+            </w:r>
+            <w:proofErr w:type="spellStart"/>
+            <w:r>
+              <w:t>adfa</w:t>
+            </w:r>
+            <w:proofErr w:type="spellEnd"/>
+            <w:r>
+              <w:t xml:space="preserve"> </w:t>
+            </w:r>
+            <w:proofErr w:type="spellStart"/>
+            <w:r>
+              <w:t>adfa</w:t>
+            </w:r>
+            <w:proofErr w:type="spellEnd"/>
+            <w:r>
+              <w:t xml:space="preserve"> </w:t>
+            </w:r>
+            <w:proofErr w:type="spellStart"/>
+            <w:r>
+              <w:t>adfa</w:t>
+            </w:r>
+            <w:proofErr w:type="spellEnd"/>
+            <w:r>
+              <w:t xml:space="preserve"> </w:t>
+            </w:r>
+            <w:proofErr w:type="spellStart"/>
+            <w:r>
+              <w:t>adfa</w:t>
+            </w:r>
+            <w:proofErr w:type="spellEnd"/>
+            <w:r>
+              <w:t xml:space="preserve"> </w:t>
+            </w:r>
+            <w:proofErr w:type="spellStart"/>
+            <w:r>
+              <w:t>adfa</w:t>
+            </w:r>
+            <w:proofErr w:type="spellEnd"/>
+            <w:r>
+              <w:t xml:space="preserve"> </w:t>
+            </w:r>
+            <w:proofErr w:type="spellStart"/>
+            <w:r>
+              <w:t>adfa</w:t>
+            </w:r>
+            <w:proofErr w:type="spellEnd"/>
+            <w:r>
+              <w:t xml:space="preserve"> </w:t>
+            </w:r>
+            <w:proofErr w:type="spellStart"/>
+            <w:r>
+              <w:t>adfa</w:t>
+            </w:r>
+            <w:proofErr w:type="spellEnd"/>
+            <w:r>
+              <w:t xml:space="preserve"> </w:t>
+            </w:r>
+            <w:proofErr w:type="spellStart"/>
+            <w:r>
+              <w:t>adfa</w:t>
+            </w:r>
+            <w:proofErr w:type="spellEnd"/>
+            <w:r>
+              <w:t xml:space="preserve"> </w:t>
+            </w:r>
+            <w:proofErr w:type="spellStart"/>
+            <w:r>
+              <w:t>adfa</w:t>
+            </w:r>
+            <w:proofErr w:type="spellEnd"/>
+            <w:r>
+              <w:t xml:space="preserve"> </w:t>
+            </w:r>
+            <w:proofErr w:type="spellStart"/>
+            <w:r>
+              <w:t>adfa</w:t>
+            </w:r>
+            <w:proofErr w:type="spellEnd"/>
+            <w:r>
+              <w:t xml:space="preserve"> </w:t>
+            </w:r>
+            <w:proofErr w:type="spellStart"/>
+            <w:r>
+              <w:t>adfa</w:t>
+            </w:r>
+            <w:proofErr w:type="spellEnd"/>
+            <w:r>
+              <w:t xml:space="preserve"> </w:t>
+            </w:r>
+            <w:proofErr w:type="spellStart"/>
+            <w:r>
+              <w:t>adfa</w:t>
+            </w:r>
+            <w:proofErr w:type="spellEnd"/>
+            <w:r>
+              <w:t xml:space="preserve"> </w:t>
+            </w:r>
+            <w:proofErr w:type="spellStart"/>
+            <w:r>
+              <w:t>adfa</w:t>
+            </w:r>
+            <w:proofErr w:type="spellEnd"/>
+            <w:r>
+              <w:t xml:space="preserve"> </w:t>
+            </w:r>
+            <w:proofErr w:type="spellStart"/>
+            <w:r>
+              <w:t>adfa</w:t>
+            </w:r>
+            <w:proofErr w:type="spellEnd"/>
+            <w:r>
+              <w:t xml:space="preserve"> </w:t>
+            </w:r>
+            <w:proofErr w:type="spellStart"/>
+            <w:r>
+              <w:t>adfa</w:t>
+            </w:r>
+            <w:proofErr w:type="spellEnd"/>
           </w:p>
         </w:tc>
         <w:tc>
           <w:tcPr>
-            <w:tcW w:type="dxa" w:w="2214"/>
+            <w:tcW w:w="2214" w:type="dxa"/>
             <w:vAlign w:val="center"/>
           </w:tcPr>
           <w:p>
@@ -107,7 +306,7 @@
         </w:tc>
         <w:tc>
           <w:tcPr>
-            <w:tcW w:type="dxa" w:w="2214"/>
+            <w:tcW w:w="2214" w:type="dxa"/>
             <w:vAlign w:val="center"/>
           </w:tcPr>
           <w:p>
@@ -115,13 +314,18 @@
               <w:jc w:val="center"/>
             </w:pPr>
             <w:r>
-              <w:t>Center center</w:t>
-            </w:r>
+              <w:t xml:space="preserve">Center </w:t>
+            </w:r>
+            <w:proofErr w:type="spellStart"/>
+            <w:r>
+              <w:t>center</w:t>
+            </w:r>
+            <w:proofErr w:type="spellEnd"/>
           </w:p>
         </w:tc>
         <w:tc>
           <w:tcPr>
-            <w:tcW w:type="dxa" w:w="2214"/>
+            <w:tcW w:w="2214" w:type="dxa"/>
             <w:vAlign w:val="bottom"/>
           </w:tcPr>
           <w:p>
@@ -131,16 +335,14 @@
             <w:r>
               <w:t>Bottom right</w:t>
             </w:r>
-            <w:bookmarkStart w:id="0" w:name="_GoBack"/>
-            <w:bookmarkEnd w:id="0"/>
           </w:p>
         </w:tc>
       </w:tr>
     </w:tbl>
     <w:p/>
     <w:sectPr>
-      <w:pgSz w:h="15840" w:w="12240"/>
-      <w:pgMar w:bottom="1440" w:footer="720" w:gutter="0" w:header="720" w:left="1800" w:right="1800" w:top="1440"/>
+      <w:pgSz w:w="12240" w:h="15840"/>
+      <w:pgMar w:top="1440" w:right="1800" w:bottom="1440" w:left="1800" w:header="720" w:footer="720" w:gutter="0"/>
       <w:cols w:space="720"/>
       <w:docGrid w:linePitch="360"/>
     </w:sectPr>
@@ -405,6 +607,11 @@
       </w:tblCellMar>
     </w:tblPr>
   </w:style>
+  <w:style w:type="paragraph" w:customStyle="1" w:styleId="Article">
+    <w:name w:val="Article"/>
+    <w:basedOn w:val="Title"/>
+    <w:rsid w:val="00A171AF"/>
+  </w:style>
 </w:styles>
 </file>
 
@@ -664,6 +871,11 @@
         <w:right w:w="108" w:type="dxa"/>
       </w:tblCellMar>
     </w:tblPr>
+  </w:style>
+  <w:style w:type="paragraph" w:customStyle="1" w:styleId="Article">
+    <w:name w:val="Article"/>
+    <w:basedOn w:val="Title"/>
+    <w:rsid w:val="00A171AF"/>
   </w:style>
 </w:styles>
 </file>

</xml_diff>